<commit_message>
a hálózati infóval kibővítve
</commit_message>
<xml_diff>
--- a/dokumentációWORD.docx
+++ b/dokumentációWORD.docx
@@ -580,8 +580,6 @@
           <w:lang w:eastAsia="hu-HU"/>
         </w:rPr>
       </w:pPr>
-      <w:bookmarkStart w:id="0" w:name="_GoBack"/>
-      <w:bookmarkEnd w:id="0"/>
     </w:p>
     <w:p>
       <w:pPr>
@@ -618,6 +616,15 @@
         </w:rPr>
         <w:t xml:space="preserve">: </w:t>
       </w:r>
+      <w:r>
+        <w:rPr>
+          <w:rFonts w:ascii="Times New Roman" w:eastAsia="Times New Roman" w:hAnsi="Times New Roman" w:cs="Times New Roman"/>
+          <w:sz w:val="32"/>
+          <w:szCs w:val="32"/>
+          <w:lang w:eastAsia="hu-HU"/>
+        </w:rPr>
+        <w:t>192.168.0.10 – 192.168.0.250</w:t>
+      </w:r>
     </w:p>
     <w:p>
       <w:pPr>
@@ -654,6 +661,15 @@
         </w:rPr>
         <w:t xml:space="preserve">: </w:t>
       </w:r>
+      <w:r>
+        <w:rPr>
+          <w:rFonts w:ascii="Times New Roman" w:eastAsia="Times New Roman" w:hAnsi="Times New Roman" w:cs="Times New Roman"/>
+          <w:sz w:val="32"/>
+          <w:szCs w:val="32"/>
+          <w:lang w:eastAsia="hu-HU"/>
+        </w:rPr>
+        <w:t>255.255.255.0 (/24)</w:t>
+      </w:r>
     </w:p>
     <w:p>
       <w:pPr>
@@ -690,6 +706,15 @@
         </w:rPr>
         <w:t xml:space="preserve">: </w:t>
       </w:r>
+      <w:r>
+        <w:rPr>
+          <w:rFonts w:ascii="Times New Roman" w:eastAsia="Times New Roman" w:hAnsi="Times New Roman" w:cs="Times New Roman"/>
+          <w:sz w:val="32"/>
+          <w:szCs w:val="32"/>
+          <w:lang w:eastAsia="hu-HU"/>
+        </w:rPr>
+        <w:t>192.168.0.1</w:t>
+      </w:r>
     </w:p>
     <w:p>
       <w:pPr>
@@ -726,6 +751,15 @@
         </w:rPr>
         <w:t xml:space="preserve">: </w:t>
       </w:r>
+      <w:r>
+        <w:rPr>
+          <w:rFonts w:ascii="Times New Roman" w:eastAsia="Times New Roman" w:hAnsi="Times New Roman" w:cs="Times New Roman"/>
+          <w:sz w:val="32"/>
+          <w:szCs w:val="32"/>
+          <w:lang w:eastAsia="hu-HU"/>
+        </w:rPr>
+        <w:t>192.168.0.254</w:t>
+      </w:r>
     </w:p>
     <w:p>
       <w:pPr>
@@ -818,7 +852,6 @@
     <w:p>
       <w:pPr>
         <w:spacing w:before="100" w:beforeAutospacing="1" w:after="100" w:afterAutospacing="1" w:line="240" w:lineRule="auto"/>
-        <w:jc w:val="center"/>
         <w:outlineLvl w:val="3"/>
         <w:rPr>
           <w:rFonts w:ascii="Times New Roman" w:eastAsia="Times New Roman" w:hAnsi="Times New Roman" w:cs="Times New Roman"/>
@@ -829,6 +862,55 @@
           <w:lang w:eastAsia="hu-HU"/>
         </w:rPr>
       </w:pPr>
+      <w:proofErr w:type="spellStart"/>
+      <w:r>
+        <w:rPr>
+          <w:rFonts w:ascii="Times New Roman" w:eastAsia="Times New Roman" w:hAnsi="Times New Roman" w:cs="Times New Roman"/>
+          <w:b/>
+          <w:bCs/>
+          <w:sz w:val="36"/>
+          <w:szCs w:val="36"/>
+          <w:lang w:eastAsia="hu-HU"/>
+        </w:rPr>
+        <w:lastRenderedPageBreak/>
+        <w:t>hostname</w:t>
+      </w:r>
+      <w:proofErr w:type="spellEnd"/>
+      <w:r>
+        <w:rPr>
+          <w:rFonts w:ascii="Times New Roman" w:eastAsia="Times New Roman" w:hAnsi="Times New Roman" w:cs="Times New Roman"/>
+          <w:b/>
+          <w:bCs/>
+          <w:sz w:val="36"/>
+          <w:szCs w:val="36"/>
+          <w:lang w:eastAsia="hu-HU"/>
+        </w:rPr>
+        <w:t xml:space="preserve">: </w:t>
+      </w:r>
+      <w:proofErr w:type="spellStart"/>
+      <w:r>
+        <w:rPr>
+          <w:rFonts w:ascii="Times New Roman" w:eastAsia="Times New Roman" w:hAnsi="Times New Roman" w:cs="Times New Roman"/>
+          <w:b/>
+          <w:bCs/>
+          <w:sz w:val="36"/>
+          <w:szCs w:val="36"/>
+          <w:lang w:eastAsia="hu-HU"/>
+        </w:rPr>
+        <w:t>szerver.local</w:t>
+      </w:r>
+      <w:proofErr w:type="spellEnd"/>
+      <w:r>
+        <w:rPr>
+          <w:rFonts w:ascii="Times New Roman" w:eastAsia="Times New Roman" w:hAnsi="Times New Roman" w:cs="Times New Roman"/>
+          <w:b/>
+          <w:bCs/>
+          <w:sz w:val="36"/>
+          <w:szCs w:val="36"/>
+          <w:lang w:eastAsia="hu-HU"/>
+        </w:rPr>
+        <w:t xml:space="preserve"> -&gt; 192.168.0.254</w:t>
+      </w:r>
     </w:p>
     <w:p>
       <w:pPr>
@@ -841,6 +923,57 @@
           <w:lang w:eastAsia="hu-HU"/>
         </w:rPr>
       </w:pPr>
+      <w:r>
+        <w:rPr>
+          <w:rFonts w:ascii="Times New Roman" w:eastAsia="Times New Roman" w:hAnsi="Times New Roman" w:cs="Times New Roman"/>
+          <w:sz w:val="32"/>
+          <w:szCs w:val="32"/>
+          <w:lang w:eastAsia="hu-HU"/>
+        </w:rPr>
+        <w:t>A</w:t>
+      </w:r>
+      <w:bookmarkStart w:id="0" w:name="_GoBack"/>
+      <w:bookmarkEnd w:id="0"/>
+      <w:r>
+        <w:rPr>
+          <w:rFonts w:ascii="Times New Roman" w:eastAsia="Times New Roman" w:hAnsi="Times New Roman" w:cs="Times New Roman"/>
+          <w:sz w:val="32"/>
+          <w:szCs w:val="32"/>
+          <w:lang w:eastAsia="hu-HU"/>
+        </w:rPr>
+        <w:t>-</w:t>
+      </w:r>
+      <w:proofErr w:type="spellStart"/>
+      <w:r>
+        <w:rPr>
+          <w:rFonts w:ascii="Times New Roman" w:eastAsia="Times New Roman" w:hAnsi="Times New Roman" w:cs="Times New Roman"/>
+          <w:sz w:val="32"/>
+          <w:szCs w:val="32"/>
+          <w:lang w:eastAsia="hu-HU"/>
+        </w:rPr>
+        <w:t>recordként</w:t>
+      </w:r>
+      <w:proofErr w:type="spellEnd"/>
+      <w:r>
+        <w:rPr>
+          <w:rFonts w:ascii="Times New Roman" w:eastAsia="Times New Roman" w:hAnsi="Times New Roman" w:cs="Times New Roman"/>
+          <w:sz w:val="32"/>
+          <w:szCs w:val="32"/>
+          <w:lang w:eastAsia="hu-HU"/>
+        </w:rPr>
+        <w:t xml:space="preserve"> </w:t>
+      </w:r>
+      <w:proofErr w:type="spellStart"/>
+      <w:r>
+        <w:rPr>
+          <w:rFonts w:ascii="Times New Roman" w:eastAsia="Times New Roman" w:hAnsi="Times New Roman" w:cs="Times New Roman"/>
+          <w:sz w:val="32"/>
+          <w:szCs w:val="32"/>
+          <w:lang w:eastAsia="hu-HU"/>
+        </w:rPr>
+        <w:t>felvéve</w:t>
+      </w:r>
+      <w:proofErr w:type="spellEnd"/>
     </w:p>
     <w:p>
       <w:pPr>
@@ -882,8 +1015,393 @@
     </w:p>
     <w:p>
       <w:pPr>
+        <w:spacing w:after="0" w:line="240" w:lineRule="auto"/>
+        <w:rPr>
+          <w:rFonts w:ascii="Times New Roman" w:eastAsia="Times New Roman" w:hAnsi="Times New Roman" w:cs="Times New Roman"/>
+          <w:sz w:val="24"/>
+          <w:szCs w:val="24"/>
+          <w:lang w:eastAsia="hu-HU"/>
+        </w:rPr>
+      </w:pPr>
+      <w:proofErr w:type="spellStart"/>
+      <w:r>
+        <w:rPr>
+          <w:rFonts w:ascii="Times New Roman" w:eastAsia="Times New Roman" w:hAnsi="Times New Roman" w:cs="Times New Roman"/>
+          <w:sz w:val="24"/>
+          <w:szCs w:val="24"/>
+          <w:lang w:eastAsia="hu-HU"/>
+        </w:rPr>
+        <w:t>access-list</w:t>
+      </w:r>
+      <w:proofErr w:type="spellEnd"/>
+      <w:r>
+        <w:rPr>
+          <w:rFonts w:ascii="Times New Roman" w:eastAsia="Times New Roman" w:hAnsi="Times New Roman" w:cs="Times New Roman"/>
+          <w:sz w:val="24"/>
+          <w:szCs w:val="24"/>
+          <w:lang w:eastAsia="hu-HU"/>
+        </w:rPr>
+        <w:t xml:space="preserve"> 100 permit </w:t>
+      </w:r>
+      <w:proofErr w:type="spellStart"/>
+      <w:r>
+        <w:rPr>
+          <w:rFonts w:ascii="Times New Roman" w:eastAsia="Times New Roman" w:hAnsi="Times New Roman" w:cs="Times New Roman"/>
+          <w:sz w:val="24"/>
+          <w:szCs w:val="24"/>
+          <w:lang w:eastAsia="hu-HU"/>
+        </w:rPr>
+        <w:t>ip</w:t>
+      </w:r>
+      <w:proofErr w:type="spellEnd"/>
+      <w:r>
+        <w:rPr>
+          <w:rFonts w:ascii="Times New Roman" w:eastAsia="Times New Roman" w:hAnsi="Times New Roman" w:cs="Times New Roman"/>
+          <w:sz w:val="24"/>
+          <w:szCs w:val="24"/>
+          <w:lang w:eastAsia="hu-HU"/>
+        </w:rPr>
+        <w:t xml:space="preserve"> 192.168.0.0 0.0.0.255 192.168.0.0 0.0.0.255</w:t>
+      </w:r>
+    </w:p>
+    <w:p>
+      <w:pPr>
+        <w:spacing w:after="0" w:line="240" w:lineRule="auto"/>
+        <w:rPr>
+          <w:rFonts w:ascii="Times New Roman" w:eastAsia="Times New Roman" w:hAnsi="Times New Roman" w:cs="Times New Roman"/>
+          <w:sz w:val="24"/>
+          <w:szCs w:val="24"/>
+          <w:lang w:eastAsia="hu-HU"/>
+        </w:rPr>
+      </w:pPr>
+      <w:proofErr w:type="spellStart"/>
+      <w:r>
+        <w:rPr>
+          <w:rFonts w:ascii="Times New Roman" w:eastAsia="Times New Roman" w:hAnsi="Times New Roman" w:cs="Times New Roman"/>
+          <w:sz w:val="24"/>
+          <w:szCs w:val="24"/>
+          <w:lang w:eastAsia="hu-HU"/>
+        </w:rPr>
+        <w:t>access-list</w:t>
+      </w:r>
+      <w:proofErr w:type="spellEnd"/>
+      <w:r>
+        <w:rPr>
+          <w:rFonts w:ascii="Times New Roman" w:eastAsia="Times New Roman" w:hAnsi="Times New Roman" w:cs="Times New Roman"/>
+          <w:sz w:val="24"/>
+          <w:szCs w:val="24"/>
+          <w:lang w:eastAsia="hu-HU"/>
+        </w:rPr>
+        <w:t xml:space="preserve"> 100 permit </w:t>
+      </w:r>
+      <w:proofErr w:type="spellStart"/>
+      <w:r>
+        <w:rPr>
+          <w:rFonts w:ascii="Times New Roman" w:eastAsia="Times New Roman" w:hAnsi="Times New Roman" w:cs="Times New Roman"/>
+          <w:sz w:val="24"/>
+          <w:szCs w:val="24"/>
+          <w:lang w:eastAsia="hu-HU"/>
+        </w:rPr>
+        <w:t>tcp</w:t>
+      </w:r>
+      <w:proofErr w:type="spellEnd"/>
+      <w:r>
+        <w:rPr>
+          <w:rFonts w:ascii="Times New Roman" w:eastAsia="Times New Roman" w:hAnsi="Times New Roman" w:cs="Times New Roman"/>
+          <w:sz w:val="24"/>
+          <w:szCs w:val="24"/>
+          <w:lang w:eastAsia="hu-HU"/>
+        </w:rPr>
+        <w:t xml:space="preserve"> </w:t>
+      </w:r>
+      <w:proofErr w:type="spellStart"/>
+      <w:r>
+        <w:rPr>
+          <w:rFonts w:ascii="Times New Roman" w:eastAsia="Times New Roman" w:hAnsi="Times New Roman" w:cs="Times New Roman"/>
+          <w:sz w:val="24"/>
+          <w:szCs w:val="24"/>
+          <w:lang w:eastAsia="hu-HU"/>
+        </w:rPr>
+        <w:t>any</w:t>
+      </w:r>
+      <w:proofErr w:type="spellEnd"/>
+      <w:r>
+        <w:rPr>
+          <w:rFonts w:ascii="Times New Roman" w:eastAsia="Times New Roman" w:hAnsi="Times New Roman" w:cs="Times New Roman"/>
+          <w:sz w:val="24"/>
+          <w:szCs w:val="24"/>
+          <w:lang w:eastAsia="hu-HU"/>
+        </w:rPr>
+        <w:t xml:space="preserve"> </w:t>
+      </w:r>
+      <w:proofErr w:type="spellStart"/>
+      <w:r>
+        <w:rPr>
+          <w:rFonts w:ascii="Times New Roman" w:eastAsia="Times New Roman" w:hAnsi="Times New Roman" w:cs="Times New Roman"/>
+          <w:sz w:val="24"/>
+          <w:szCs w:val="24"/>
+          <w:lang w:eastAsia="hu-HU"/>
+        </w:rPr>
+        <w:t>host</w:t>
+      </w:r>
+      <w:proofErr w:type="spellEnd"/>
+      <w:r>
+        <w:rPr>
+          <w:rFonts w:ascii="Times New Roman" w:eastAsia="Times New Roman" w:hAnsi="Times New Roman" w:cs="Times New Roman"/>
+          <w:sz w:val="24"/>
+          <w:szCs w:val="24"/>
+          <w:lang w:eastAsia="hu-HU"/>
+        </w:rPr>
+        <w:t xml:space="preserve"> 192.168.0.254 </w:t>
+      </w:r>
+      <w:proofErr w:type="spellStart"/>
+      <w:r>
+        <w:rPr>
+          <w:rFonts w:ascii="Times New Roman" w:eastAsia="Times New Roman" w:hAnsi="Times New Roman" w:cs="Times New Roman"/>
+          <w:sz w:val="24"/>
+          <w:szCs w:val="24"/>
+          <w:lang w:eastAsia="hu-HU"/>
+        </w:rPr>
+        <w:t>eq</w:t>
+      </w:r>
+      <w:proofErr w:type="spellEnd"/>
+      <w:r>
+        <w:rPr>
+          <w:rFonts w:ascii="Times New Roman" w:eastAsia="Times New Roman" w:hAnsi="Times New Roman" w:cs="Times New Roman"/>
+          <w:sz w:val="24"/>
+          <w:szCs w:val="24"/>
+          <w:lang w:eastAsia="hu-HU"/>
+        </w:rPr>
+        <w:t xml:space="preserve"> </w:t>
+      </w:r>
+      <w:proofErr w:type="spellStart"/>
+      <w:r>
+        <w:rPr>
+          <w:rFonts w:ascii="Times New Roman" w:eastAsia="Times New Roman" w:hAnsi="Times New Roman" w:cs="Times New Roman"/>
+          <w:sz w:val="24"/>
+          <w:szCs w:val="24"/>
+          <w:lang w:eastAsia="hu-HU"/>
+        </w:rPr>
+        <w:t>www</w:t>
+      </w:r>
+      <w:proofErr w:type="spellEnd"/>
+    </w:p>
+    <w:p>
+      <w:pPr>
+        <w:spacing w:after="0" w:line="240" w:lineRule="auto"/>
+        <w:rPr>
+          <w:rFonts w:ascii="Times New Roman" w:eastAsia="Times New Roman" w:hAnsi="Times New Roman" w:cs="Times New Roman"/>
+          <w:sz w:val="24"/>
+          <w:szCs w:val="24"/>
+          <w:lang w:eastAsia="hu-HU"/>
+        </w:rPr>
+      </w:pPr>
+      <w:proofErr w:type="spellStart"/>
+      <w:r>
+        <w:rPr>
+          <w:rFonts w:ascii="Times New Roman" w:eastAsia="Times New Roman" w:hAnsi="Times New Roman" w:cs="Times New Roman"/>
+          <w:sz w:val="24"/>
+          <w:szCs w:val="24"/>
+          <w:lang w:eastAsia="hu-HU"/>
+        </w:rPr>
+        <w:t>access-list</w:t>
+      </w:r>
+      <w:proofErr w:type="spellEnd"/>
+      <w:r>
+        <w:rPr>
+          <w:rFonts w:ascii="Times New Roman" w:eastAsia="Times New Roman" w:hAnsi="Times New Roman" w:cs="Times New Roman"/>
+          <w:sz w:val="24"/>
+          <w:szCs w:val="24"/>
+          <w:lang w:eastAsia="hu-HU"/>
+        </w:rPr>
+        <w:t xml:space="preserve"> 100 permit </w:t>
+      </w:r>
+      <w:proofErr w:type="spellStart"/>
+      <w:r>
+        <w:rPr>
+          <w:rFonts w:ascii="Times New Roman" w:eastAsia="Times New Roman" w:hAnsi="Times New Roman" w:cs="Times New Roman"/>
+          <w:sz w:val="24"/>
+          <w:szCs w:val="24"/>
+          <w:lang w:eastAsia="hu-HU"/>
+        </w:rPr>
+        <w:t>tcp</w:t>
+      </w:r>
+      <w:proofErr w:type="spellEnd"/>
+      <w:r>
+        <w:rPr>
+          <w:rFonts w:ascii="Times New Roman" w:eastAsia="Times New Roman" w:hAnsi="Times New Roman" w:cs="Times New Roman"/>
+          <w:sz w:val="24"/>
+          <w:szCs w:val="24"/>
+          <w:lang w:eastAsia="hu-HU"/>
+        </w:rPr>
+        <w:t xml:space="preserve"> </w:t>
+      </w:r>
+      <w:proofErr w:type="spellStart"/>
+      <w:r>
+        <w:rPr>
+          <w:rFonts w:ascii="Times New Roman" w:eastAsia="Times New Roman" w:hAnsi="Times New Roman" w:cs="Times New Roman"/>
+          <w:sz w:val="24"/>
+          <w:szCs w:val="24"/>
+          <w:lang w:eastAsia="hu-HU"/>
+        </w:rPr>
+        <w:t>any</w:t>
+      </w:r>
+      <w:proofErr w:type="spellEnd"/>
+      <w:r>
+        <w:rPr>
+          <w:rFonts w:ascii="Times New Roman" w:eastAsia="Times New Roman" w:hAnsi="Times New Roman" w:cs="Times New Roman"/>
+          <w:sz w:val="24"/>
+          <w:szCs w:val="24"/>
+          <w:lang w:eastAsia="hu-HU"/>
+        </w:rPr>
+        <w:t xml:space="preserve"> </w:t>
+      </w:r>
+      <w:proofErr w:type="spellStart"/>
+      <w:r>
+        <w:rPr>
+          <w:rFonts w:ascii="Times New Roman" w:eastAsia="Times New Roman" w:hAnsi="Times New Roman" w:cs="Times New Roman"/>
+          <w:sz w:val="24"/>
+          <w:szCs w:val="24"/>
+          <w:lang w:eastAsia="hu-HU"/>
+        </w:rPr>
+        <w:t>host</w:t>
+      </w:r>
+      <w:proofErr w:type="spellEnd"/>
+      <w:r>
+        <w:rPr>
+          <w:rFonts w:ascii="Times New Roman" w:eastAsia="Times New Roman" w:hAnsi="Times New Roman" w:cs="Times New Roman"/>
+          <w:sz w:val="24"/>
+          <w:szCs w:val="24"/>
+          <w:lang w:eastAsia="hu-HU"/>
+        </w:rPr>
+        <w:t xml:space="preserve"> 192.168.0.254 </w:t>
+      </w:r>
+      <w:proofErr w:type="spellStart"/>
+      <w:r>
+        <w:rPr>
+          <w:rFonts w:ascii="Times New Roman" w:eastAsia="Times New Roman" w:hAnsi="Times New Roman" w:cs="Times New Roman"/>
+          <w:sz w:val="24"/>
+          <w:szCs w:val="24"/>
+          <w:lang w:eastAsia="hu-HU"/>
+        </w:rPr>
+        <w:t>eq</w:t>
+      </w:r>
+      <w:proofErr w:type="spellEnd"/>
+      <w:r>
+        <w:rPr>
+          <w:rFonts w:ascii="Times New Roman" w:eastAsia="Times New Roman" w:hAnsi="Times New Roman" w:cs="Times New Roman"/>
+          <w:sz w:val="24"/>
+          <w:szCs w:val="24"/>
+          <w:lang w:eastAsia="hu-HU"/>
+        </w:rPr>
+        <w:t xml:space="preserve"> 443</w:t>
+      </w:r>
+    </w:p>
+    <w:p>
+      <w:pPr>
+        <w:spacing w:after="0" w:line="240" w:lineRule="auto"/>
+        <w:rPr>
+          <w:rFonts w:ascii="Times New Roman" w:eastAsia="Times New Roman" w:hAnsi="Times New Roman" w:cs="Times New Roman"/>
+          <w:sz w:val="24"/>
+          <w:szCs w:val="24"/>
+          <w:lang w:eastAsia="hu-HU"/>
+        </w:rPr>
+      </w:pPr>
+      <w:proofErr w:type="spellStart"/>
+      <w:r>
+        <w:rPr>
+          <w:rFonts w:ascii="Times New Roman" w:eastAsia="Times New Roman" w:hAnsi="Times New Roman" w:cs="Times New Roman"/>
+          <w:sz w:val="24"/>
+          <w:szCs w:val="24"/>
+          <w:lang w:eastAsia="hu-HU"/>
+        </w:rPr>
+        <w:t>access-list</w:t>
+      </w:r>
+      <w:proofErr w:type="spellEnd"/>
+      <w:r>
+        <w:rPr>
+          <w:rFonts w:ascii="Times New Roman" w:eastAsia="Times New Roman" w:hAnsi="Times New Roman" w:cs="Times New Roman"/>
+          <w:sz w:val="24"/>
+          <w:szCs w:val="24"/>
+          <w:lang w:eastAsia="hu-HU"/>
+        </w:rPr>
+        <w:t xml:space="preserve"> 100 permit </w:t>
+      </w:r>
+      <w:proofErr w:type="spellStart"/>
+      <w:r>
+        <w:rPr>
+          <w:rFonts w:ascii="Times New Roman" w:eastAsia="Times New Roman" w:hAnsi="Times New Roman" w:cs="Times New Roman"/>
+          <w:sz w:val="24"/>
+          <w:szCs w:val="24"/>
+          <w:lang w:eastAsia="hu-HU"/>
+        </w:rPr>
+        <w:t>ip</w:t>
+      </w:r>
+      <w:proofErr w:type="spellEnd"/>
+      <w:r>
+        <w:rPr>
+          <w:rFonts w:ascii="Times New Roman" w:eastAsia="Times New Roman" w:hAnsi="Times New Roman" w:cs="Times New Roman"/>
+          <w:sz w:val="24"/>
+          <w:szCs w:val="24"/>
+          <w:lang w:eastAsia="hu-HU"/>
+        </w:rPr>
+        <w:t xml:space="preserve"> 192.168.1.0 0.0.0.255 192.168.1.0 0.0.0.255</w:t>
+      </w:r>
+    </w:p>
+    <w:p>
+      <w:pPr>
+        <w:spacing w:after="0" w:line="240" w:lineRule="auto"/>
+        <w:rPr>
+          <w:rFonts w:ascii="Times New Roman" w:eastAsia="Times New Roman" w:hAnsi="Times New Roman" w:cs="Times New Roman"/>
+          <w:sz w:val="24"/>
+          <w:szCs w:val="24"/>
+          <w:lang w:eastAsia="hu-HU"/>
+        </w:rPr>
+      </w:pPr>
+      <w:proofErr w:type="spellStart"/>
+      <w:r>
+        <w:rPr>
+          <w:rFonts w:ascii="Times New Roman" w:eastAsia="Times New Roman" w:hAnsi="Times New Roman" w:cs="Times New Roman"/>
+          <w:sz w:val="24"/>
+          <w:szCs w:val="24"/>
+          <w:lang w:eastAsia="hu-HU"/>
+        </w:rPr>
+        <w:t>access-list</w:t>
+      </w:r>
+      <w:proofErr w:type="spellEnd"/>
+      <w:r>
+        <w:rPr>
+          <w:rFonts w:ascii="Times New Roman" w:eastAsia="Times New Roman" w:hAnsi="Times New Roman" w:cs="Times New Roman"/>
+          <w:sz w:val="24"/>
+          <w:szCs w:val="24"/>
+          <w:lang w:eastAsia="hu-HU"/>
+        </w:rPr>
+        <w:t xml:space="preserve"> 100 permit </w:t>
+      </w:r>
+      <w:proofErr w:type="spellStart"/>
+      <w:r>
+        <w:rPr>
+          <w:rFonts w:ascii="Times New Roman" w:eastAsia="Times New Roman" w:hAnsi="Times New Roman" w:cs="Times New Roman"/>
+          <w:sz w:val="24"/>
+          <w:szCs w:val="24"/>
+          <w:lang w:eastAsia="hu-HU"/>
+        </w:rPr>
+        <w:t>ip</w:t>
+      </w:r>
+      <w:proofErr w:type="spellEnd"/>
+      <w:r>
+        <w:rPr>
+          <w:rFonts w:ascii="Times New Roman" w:eastAsia="Times New Roman" w:hAnsi="Times New Roman" w:cs="Times New Roman"/>
+          <w:sz w:val="24"/>
+          <w:szCs w:val="24"/>
+          <w:lang w:eastAsia="hu-HU"/>
+        </w:rPr>
+        <w:t xml:space="preserve"> 192.168.0.0 0.0.0.255 192.168.1.0 0.0.0.255</w:t>
+      </w:r>
+    </w:p>
+    <w:p>
+      <w:pPr>
         <w:spacing w:before="100" w:beforeAutospacing="1" w:after="100" w:afterAutospacing="1" w:line="240" w:lineRule="auto"/>
-        <w:jc w:val="center"/>
         <w:outlineLvl w:val="3"/>
         <w:rPr>
           <w:rFonts w:ascii="Times New Roman" w:eastAsia="Times New Roman" w:hAnsi="Times New Roman" w:cs="Times New Roman"/>
@@ -894,6 +1412,97 @@
           <w:lang w:eastAsia="hu-HU"/>
         </w:rPr>
       </w:pPr>
+      <w:proofErr w:type="spellStart"/>
+      <w:r>
+        <w:rPr>
+          <w:rFonts w:ascii="Times New Roman" w:eastAsia="Times New Roman" w:hAnsi="Times New Roman" w:cs="Times New Roman"/>
+          <w:sz w:val="24"/>
+          <w:szCs w:val="24"/>
+          <w:lang w:eastAsia="hu-HU"/>
+        </w:rPr>
+        <w:t>access-list</w:t>
+      </w:r>
+      <w:proofErr w:type="spellEnd"/>
+      <w:r>
+        <w:rPr>
+          <w:rFonts w:ascii="Times New Roman" w:eastAsia="Times New Roman" w:hAnsi="Times New Roman" w:cs="Times New Roman"/>
+          <w:sz w:val="24"/>
+          <w:szCs w:val="24"/>
+          <w:lang w:eastAsia="hu-HU"/>
+        </w:rPr>
+        <w:t xml:space="preserve"> 100 </w:t>
+      </w:r>
+      <w:proofErr w:type="spellStart"/>
+      <w:r>
+        <w:rPr>
+          <w:rFonts w:ascii="Times New Roman" w:eastAsia="Times New Roman" w:hAnsi="Times New Roman" w:cs="Times New Roman"/>
+          <w:sz w:val="24"/>
+          <w:szCs w:val="24"/>
+          <w:lang w:eastAsia="hu-HU"/>
+        </w:rPr>
+        <w:t>deny</w:t>
+      </w:r>
+      <w:proofErr w:type="spellEnd"/>
+      <w:r>
+        <w:rPr>
+          <w:rFonts w:ascii="Times New Roman" w:eastAsia="Times New Roman" w:hAnsi="Times New Roman" w:cs="Times New Roman"/>
+          <w:sz w:val="24"/>
+          <w:szCs w:val="24"/>
+          <w:lang w:eastAsia="hu-HU"/>
+        </w:rPr>
+        <w:t xml:space="preserve"> </w:t>
+      </w:r>
+      <w:proofErr w:type="spellStart"/>
+      <w:r>
+        <w:rPr>
+          <w:rFonts w:ascii="Times New Roman" w:eastAsia="Times New Roman" w:hAnsi="Times New Roman" w:cs="Times New Roman"/>
+          <w:sz w:val="24"/>
+          <w:szCs w:val="24"/>
+          <w:lang w:eastAsia="hu-HU"/>
+        </w:rPr>
+        <w:t>ip</w:t>
+      </w:r>
+      <w:proofErr w:type="spellEnd"/>
+      <w:r>
+        <w:rPr>
+          <w:rFonts w:ascii="Times New Roman" w:eastAsia="Times New Roman" w:hAnsi="Times New Roman" w:cs="Times New Roman"/>
+          <w:sz w:val="24"/>
+          <w:szCs w:val="24"/>
+          <w:lang w:eastAsia="hu-HU"/>
+        </w:rPr>
+        <w:t xml:space="preserve"> </w:t>
+      </w:r>
+      <w:proofErr w:type="spellStart"/>
+      <w:r>
+        <w:rPr>
+          <w:rFonts w:ascii="Times New Roman" w:eastAsia="Times New Roman" w:hAnsi="Times New Roman" w:cs="Times New Roman"/>
+          <w:sz w:val="24"/>
+          <w:szCs w:val="24"/>
+          <w:lang w:eastAsia="hu-HU"/>
+        </w:rPr>
+        <w:t>any</w:t>
+      </w:r>
+      <w:proofErr w:type="spellEnd"/>
+      <w:r>
+        <w:rPr>
+          <w:rFonts w:ascii="Times New Roman" w:eastAsia="Times New Roman" w:hAnsi="Times New Roman" w:cs="Times New Roman"/>
+          <w:sz w:val="24"/>
+          <w:szCs w:val="24"/>
+          <w:lang w:eastAsia="hu-HU"/>
+        </w:rPr>
+        <w:t xml:space="preserve"> </w:t>
+      </w:r>
+      <w:proofErr w:type="spellStart"/>
+      <w:r>
+        <w:rPr>
+          <w:rFonts w:ascii="Times New Roman" w:eastAsia="Times New Roman" w:hAnsi="Times New Roman" w:cs="Times New Roman"/>
+          <w:sz w:val="24"/>
+          <w:szCs w:val="24"/>
+          <w:lang w:eastAsia="hu-HU"/>
+        </w:rPr>
+        <w:t>any</w:t>
+      </w:r>
+      <w:proofErr w:type="spellEnd"/>
     </w:p>
     <w:p>
       <w:pPr>

</xml_diff>